<commit_message>
Anpassungen für Login in User Files gemacht
</commit_message>
<xml_diff>
--- a/Dokumente/Lernkontrolle-B_Tobias-Bertschi.docx
+++ b/Dokumente/Lernkontrolle-B_Tobias-Bertschi.docx
@@ -2834,10 +2834,7 @@
           </w:tcPr>
           <w:p>
             <w:r>
-              <w:t>Buchung + ID</w:t>
-            </w:r>
-            <w:r>
-              <w:t xml:space="preserve"> + ID</w:t>
+              <w:t>Buchung + ID + ID</w:t>
             </w:r>
           </w:p>
         </w:tc>
@@ -2920,10 +2917,7 @@
           </w:tcPr>
           <w:p>
             <w:r>
-              <w:t>Buchung + ID</w:t>
-            </w:r>
-            <w:r>
-              <w:t xml:space="preserve"> + Notiz + ID</w:t>
+              <w:t>Buchung + ID + Notiz + ID</w:t>
             </w:r>
           </w:p>
         </w:tc>
@@ -3000,10 +2994,7 @@
           </w:tcPr>
           <w:p>
             <w:r>
-              <w:t>Buchung + ID</w:t>
-            </w:r>
-            <w:r>
-              <w:t xml:space="preserve"> + ID</w:t>
+              <w:t>Buchung + ID + ID</w:t>
             </w:r>
           </w:p>
         </w:tc>
@@ -3063,6 +3054,9 @@
     </w:p>
     <w:p>
       <w:r>
+        <w:rPr>
+          <w:noProof/>
+        </w:rPr>
         <w:drawing>
           <wp:inline distT="0" distB="0" distL="0" distR="0" wp14:anchorId="0CFAFBBD" wp14:editId="3DA31FBC">
             <wp:extent cx="5760720" cy="2045970"/>
@@ -3211,7 +3205,7 @@
         <w:bCs/>
         <w:noProof/>
       </w:rPr>
-      <w:t>21. November 2022</w:t>
+      <w:t>22. November 2022</w:t>
     </w:r>
     <w:r>
       <w:rPr>

</xml_diff>